<commit_message>
Fix misspellings in www files
</commit_message>
<xml_diff>
--- a/www/DLMobject_slots.docx
+++ b/www/DLMobject_slots.docx
@@ -298,7 +298,6 @@
                 <w:szCs w:val="20"/>
               </w:rPr>
             </w:pPr>
-            <w:proofErr w:type="spellStart"/>
             <w:r>
               <w:rPr>
                 <w:rFonts w:ascii="Arial" w:eastAsia="Times New Roman" w:hAnsi="Arial" w:cs="Arial"/>
@@ -307,39 +306,70 @@
               </w:rPr>
               <w:t>Ind</w:t>
             </w:r>
-            <w:proofErr w:type="spellEnd"/>
-          </w:p>
-        </w:tc>
-        <w:tc>
-          <w:tcPr>
-            <w:tcW w:w="7920" w:type="dxa"/>
-            <w:tcBorders>
-              <w:top w:val="nil"/>
-              <w:left w:val="nil"/>
-              <w:bottom w:val="nil"/>
-              <w:right w:val="nil"/>
-            </w:tcBorders>
-            <w:shd w:val="clear" w:color="auto" w:fill="auto"/>
-            <w:noWrap/>
-            <w:vAlign w:val="bottom"/>
-            <w:hideMark/>
-          </w:tcPr>
-          <w:p>
-            <w:pPr>
-              <w:spacing w:after="0" w:line="240" w:lineRule="auto"/>
-              <w:rPr>
-                <w:rFonts w:ascii="Arial" w:eastAsia="Times New Roman" w:hAnsi="Arial" w:cs="Arial"/>
-                <w:sz w:val="20"/>
-                <w:szCs w:val="20"/>
-              </w:rPr>
-            </w:pPr>
-            <w:r>
-              <w:rPr>
-                <w:rFonts w:ascii="Arial" w:eastAsia="Times New Roman" w:hAnsi="Arial" w:cs="Arial"/>
-                <w:sz w:val="20"/>
-                <w:szCs w:val="20"/>
-              </w:rPr>
-              <w:t>Relative abundance index (e.g. standardized Catch Per Unit Effort (CPUE), acoustic survey)</w:t>
+          </w:p>
+        </w:tc>
+        <w:tc>
+          <w:tcPr>
+            <w:tcW w:w="7920" w:type="dxa"/>
+            <w:tcBorders>
+              <w:top w:val="nil"/>
+              <w:left w:val="nil"/>
+              <w:bottom w:val="nil"/>
+              <w:right w:val="nil"/>
+            </w:tcBorders>
+            <w:shd w:val="clear" w:color="auto" w:fill="auto"/>
+            <w:noWrap/>
+            <w:vAlign w:val="bottom"/>
+            <w:hideMark/>
+          </w:tcPr>
+          <w:p>
+            <w:pPr>
+              <w:spacing w:after="0" w:line="240" w:lineRule="auto"/>
+              <w:rPr>
+                <w:rFonts w:ascii="Arial" w:eastAsia="Times New Roman" w:hAnsi="Arial" w:cs="Arial"/>
+                <w:sz w:val="20"/>
+                <w:szCs w:val="20"/>
+              </w:rPr>
+            </w:pPr>
+            <w:r>
+              <w:rPr>
+                <w:rFonts w:ascii="Arial" w:eastAsia="Times New Roman" w:hAnsi="Arial" w:cs="Arial"/>
+                <w:sz w:val="20"/>
+                <w:szCs w:val="20"/>
+              </w:rPr>
+              <w:t>Relative abundance index (e.g. standardiz</w:t>
+            </w:r>
+            <w:r>
+              <w:rPr>
+                <w:rFonts w:ascii="Arial" w:eastAsia="Times New Roman" w:hAnsi="Arial" w:cs="Arial"/>
+                <w:sz w:val="20"/>
+                <w:szCs w:val="20"/>
+              </w:rPr>
+              <w:t>ed Catch Per Unit Effort (CPUE),</w:t>
+            </w:r>
+            <w:r>
+              <w:rPr>
+                <w:rFonts w:ascii="Arial" w:eastAsia="Times New Roman" w:hAnsi="Arial" w:cs="Arial"/>
+                <w:sz w:val="20"/>
+                <w:szCs w:val="20"/>
+              </w:rPr>
+              <w:t xml:space="preserve"> acoustic survey</w:t>
+            </w:r>
+            <w:r>
+              <w:rPr>
+                <w:rFonts w:ascii="Arial" w:eastAsia="Times New Roman" w:hAnsi="Arial" w:cs="Arial"/>
+                <w:sz w:val="20"/>
+                <w:szCs w:val="20"/>
+              </w:rPr>
+              <w:t>, etc.</w:t>
+            </w:r>
+            <w:r>
+              <w:rPr>
+                <w:rFonts w:ascii="Arial" w:eastAsia="Times New Roman" w:hAnsi="Arial" w:cs="Arial"/>
+                <w:sz w:val="20"/>
+                <w:szCs w:val="20"/>
+              </w:rPr>
+              <w:t>)</w:t>
             </w:r>
           </w:p>
         </w:tc>
@@ -408,9 +438,37 @@
                 <w:sz w:val="20"/>
                 <w:szCs w:val="20"/>
               </w:rPr>
-              <w:t xml:space="preserve">Duration of data used for DCAC - relevant only to </w:t>
-            </w:r>
-            <w:proofErr w:type="spellStart"/>
+              <w:t>Duration of data used for DCAC - relevant only to AvC and Dt</w:t>
+            </w:r>
+          </w:p>
+        </w:tc>
+      </w:tr>
+      <w:tr>
+        <w:trPr>
+          <w:trHeight w:val="240"/>
+        </w:trPr>
+        <w:tc>
+          <w:tcPr>
+            <w:tcW w:w="1528" w:type="dxa"/>
+            <w:tcBorders>
+              <w:top w:val="nil"/>
+              <w:left w:val="nil"/>
+              <w:right w:val="nil"/>
+            </w:tcBorders>
+            <w:shd w:val="clear" w:color="auto" w:fill="auto"/>
+            <w:noWrap/>
+            <w:vAlign w:val="bottom"/>
+            <w:hideMark/>
+          </w:tcPr>
+          <w:p>
+            <w:pPr>
+              <w:spacing w:after="0" w:line="240" w:lineRule="auto"/>
+              <w:rPr>
+                <w:rFonts w:ascii="Arial" w:eastAsia="Times New Roman" w:hAnsi="Arial" w:cs="Arial"/>
+                <w:sz w:val="20"/>
+                <w:szCs w:val="20"/>
+              </w:rPr>
+            </w:pPr>
             <w:r>
               <w:rPr>
                 <w:rFonts w:ascii="Arial" w:eastAsia="Times New Roman" w:hAnsi="Arial" w:cs="Arial"/>
@@ -419,14 +477,37 @@
               </w:rPr>
               <w:t>AvC</w:t>
             </w:r>
-            <w:proofErr w:type="spellEnd"/>
-            <w:r>
-              <w:rPr>
-                <w:rFonts w:ascii="Arial" w:eastAsia="Times New Roman" w:hAnsi="Arial" w:cs="Arial"/>
-                <w:sz w:val="20"/>
-                <w:szCs w:val="20"/>
-              </w:rPr>
-              <w:t xml:space="preserve"> and Dt</w:t>
+          </w:p>
+        </w:tc>
+        <w:tc>
+          <w:tcPr>
+            <w:tcW w:w="7920" w:type="dxa"/>
+            <w:tcBorders>
+              <w:top w:val="nil"/>
+              <w:left w:val="nil"/>
+              <w:right w:val="nil"/>
+            </w:tcBorders>
+            <w:shd w:val="clear" w:color="auto" w:fill="auto"/>
+            <w:noWrap/>
+            <w:vAlign w:val="bottom"/>
+            <w:hideMark/>
+          </w:tcPr>
+          <w:p>
+            <w:pPr>
+              <w:spacing w:after="0" w:line="240" w:lineRule="auto"/>
+              <w:rPr>
+                <w:rFonts w:ascii="Arial" w:eastAsia="Times New Roman" w:hAnsi="Arial" w:cs="Arial"/>
+                <w:sz w:val="20"/>
+                <w:szCs w:val="20"/>
+              </w:rPr>
+            </w:pPr>
+            <w:r>
+              <w:rPr>
+                <w:rFonts w:ascii="Arial" w:eastAsia="Times New Roman" w:hAnsi="Arial" w:cs="Arial"/>
+                <w:sz w:val="20"/>
+                <w:szCs w:val="20"/>
+              </w:rPr>
+              <w:t>Average catch over time t (for DCAC only)</w:t>
             </w:r>
           </w:p>
         </w:tc>
@@ -441,63 +522,71 @@
             <w:tcBorders>
               <w:top w:val="nil"/>
               <w:left w:val="nil"/>
-              <w:right w:val="nil"/>
-            </w:tcBorders>
-            <w:shd w:val="clear" w:color="auto" w:fill="auto"/>
-            <w:noWrap/>
-            <w:vAlign w:val="bottom"/>
-            <w:hideMark/>
-          </w:tcPr>
-          <w:p>
-            <w:pPr>
-              <w:spacing w:after="0" w:line="240" w:lineRule="auto"/>
-              <w:rPr>
-                <w:rFonts w:ascii="Arial" w:eastAsia="Times New Roman" w:hAnsi="Arial" w:cs="Arial"/>
-                <w:sz w:val="20"/>
-                <w:szCs w:val="20"/>
-              </w:rPr>
-            </w:pPr>
-            <w:proofErr w:type="spellStart"/>
-            <w:r>
-              <w:rPr>
-                <w:rFonts w:ascii="Arial" w:eastAsia="Times New Roman" w:hAnsi="Arial" w:cs="Arial"/>
-                <w:sz w:val="20"/>
-                <w:szCs w:val="20"/>
-              </w:rPr>
-              <w:t>AvC</w:t>
-            </w:r>
-            <w:proofErr w:type="spellEnd"/>
-          </w:p>
-        </w:tc>
-        <w:tc>
-          <w:tcPr>
-            <w:tcW w:w="7920" w:type="dxa"/>
-            <w:tcBorders>
-              <w:top w:val="nil"/>
-              <w:left w:val="nil"/>
-              <w:right w:val="nil"/>
-            </w:tcBorders>
-            <w:shd w:val="clear" w:color="auto" w:fill="auto"/>
-            <w:noWrap/>
-            <w:vAlign w:val="bottom"/>
-            <w:hideMark/>
-          </w:tcPr>
-          <w:p>
-            <w:pPr>
-              <w:spacing w:after="0" w:line="240" w:lineRule="auto"/>
-              <w:rPr>
-                <w:rFonts w:ascii="Arial" w:eastAsia="Times New Roman" w:hAnsi="Arial" w:cs="Arial"/>
-                <w:sz w:val="20"/>
-                <w:szCs w:val="20"/>
-              </w:rPr>
-            </w:pPr>
-            <w:r>
-              <w:rPr>
-                <w:rFonts w:ascii="Arial" w:eastAsia="Times New Roman" w:hAnsi="Arial" w:cs="Arial"/>
-                <w:sz w:val="20"/>
-                <w:szCs w:val="20"/>
-              </w:rPr>
-              <w:t>Average catch over time t (for DCAC only)</w:t>
+              <w:bottom w:val="nil"/>
+              <w:right w:val="nil"/>
+            </w:tcBorders>
+            <w:shd w:val="clear" w:color="auto" w:fill="auto"/>
+            <w:noWrap/>
+            <w:vAlign w:val="bottom"/>
+            <w:hideMark/>
+          </w:tcPr>
+          <w:p>
+            <w:pPr>
+              <w:spacing w:after="0" w:line="240" w:lineRule="auto"/>
+              <w:rPr>
+                <w:rFonts w:ascii="Arial" w:eastAsia="Times New Roman" w:hAnsi="Arial" w:cs="Arial"/>
+                <w:sz w:val="20"/>
+                <w:szCs w:val="20"/>
+              </w:rPr>
+            </w:pPr>
+            <w:r>
+              <w:rPr>
+                <w:rFonts w:ascii="Arial" w:eastAsia="Times New Roman" w:hAnsi="Arial" w:cs="Arial"/>
+                <w:sz w:val="20"/>
+                <w:szCs w:val="20"/>
+              </w:rPr>
+              <w:t xml:space="preserve">Dt </w:t>
+            </w:r>
+          </w:p>
+        </w:tc>
+        <w:tc>
+          <w:tcPr>
+            <w:tcW w:w="7920" w:type="dxa"/>
+            <w:tcBorders>
+              <w:top w:val="nil"/>
+              <w:left w:val="nil"/>
+              <w:bottom w:val="nil"/>
+              <w:right w:val="nil"/>
+            </w:tcBorders>
+            <w:shd w:val="clear" w:color="auto" w:fill="auto"/>
+            <w:noWrap/>
+            <w:vAlign w:val="bottom"/>
+            <w:hideMark/>
+          </w:tcPr>
+          <w:p>
+            <w:pPr>
+              <w:spacing w:after="0" w:line="240" w:lineRule="auto"/>
+              <w:rPr>
+                <w:rFonts w:ascii="Arial" w:eastAsia="Times New Roman" w:hAnsi="Arial" w:cs="Arial"/>
+                <w:sz w:val="20"/>
+                <w:szCs w:val="20"/>
+              </w:rPr>
+            </w:pPr>
+            <w:r>
+              <w:rPr>
+                <w:rFonts w:ascii="Arial" w:eastAsia="Times New Roman" w:hAnsi="Arial" w:cs="Arial"/>
+                <w:sz w:val="20"/>
+                <w:szCs w:val="20"/>
+              </w:rPr>
+              <w:t>Depletion over time t</w:t>
+            </w:r>
+            <w:r>
+              <w:rPr>
+                <w:rFonts w:ascii="Arial" w:eastAsia="Times New Roman" w:hAnsi="Arial" w:cs="Arial"/>
+                <w:sz w:val="20"/>
+                <w:szCs w:val="20"/>
+              </w:rPr>
+              <w:t xml:space="preserve"> (for DCAC only)</w:t>
             </w:r>
           </w:p>
         </w:tc>
@@ -535,45 +624,43 @@
                 <w:sz w:val="20"/>
                 <w:szCs w:val="20"/>
               </w:rPr>
-              <w:t xml:space="preserve">Dt </w:t>
-            </w:r>
-          </w:p>
-        </w:tc>
-        <w:tc>
-          <w:tcPr>
-            <w:tcW w:w="7920" w:type="dxa"/>
-            <w:tcBorders>
-              <w:top w:val="nil"/>
-              <w:left w:val="nil"/>
-              <w:bottom w:val="nil"/>
-              <w:right w:val="nil"/>
-            </w:tcBorders>
-            <w:shd w:val="clear" w:color="auto" w:fill="auto"/>
-            <w:noWrap/>
-            <w:vAlign w:val="bottom"/>
-            <w:hideMark/>
-          </w:tcPr>
-          <w:p>
-            <w:pPr>
-              <w:spacing w:after="0" w:line="240" w:lineRule="auto"/>
-              <w:rPr>
-                <w:rFonts w:ascii="Arial" w:eastAsia="Times New Roman" w:hAnsi="Arial" w:cs="Arial"/>
-                <w:sz w:val="20"/>
-                <w:szCs w:val="20"/>
-              </w:rPr>
-            </w:pPr>
-            <w:r>
-              <w:rPr>
-                <w:rFonts w:ascii="Arial" w:eastAsia="Times New Roman" w:hAnsi="Arial" w:cs="Arial"/>
-                <w:sz w:val="20"/>
-                <w:szCs w:val="20"/>
-              </w:rPr>
-              <w:t>Depletion over time t (for DCAC only)</w:t>
-            </w:r>
-          </w:p>
-        </w:tc>
-        <w:bookmarkStart w:id="0" w:name="_GoBack"/>
-        <w:bookmarkEnd w:id="0"/>
+              <w:t>Rec</w:t>
+            </w:r>
+          </w:p>
+        </w:tc>
+        <w:tc>
+          <w:tcPr>
+            <w:tcW w:w="7920" w:type="dxa"/>
+            <w:tcBorders>
+              <w:top w:val="nil"/>
+              <w:left w:val="nil"/>
+              <w:bottom w:val="nil"/>
+              <w:right w:val="nil"/>
+            </w:tcBorders>
+            <w:shd w:val="clear" w:color="auto" w:fill="auto"/>
+            <w:noWrap/>
+            <w:vAlign w:val="bottom"/>
+            <w:hideMark/>
+          </w:tcPr>
+          <w:p>
+            <w:pPr>
+              <w:spacing w:after="0" w:line="240" w:lineRule="auto"/>
+              <w:rPr>
+                <w:rFonts w:ascii="Arial" w:eastAsia="Times New Roman" w:hAnsi="Arial" w:cs="Arial"/>
+                <w:sz w:val="20"/>
+                <w:szCs w:val="20"/>
+              </w:rPr>
+            </w:pPr>
+            <w:r>
+              <w:rPr>
+                <w:rFonts w:ascii="Arial" w:eastAsia="Times New Roman" w:hAnsi="Arial" w:cs="Arial"/>
+                <w:sz w:val="20"/>
+                <w:szCs w:val="20"/>
+              </w:rPr>
+              <w:t xml:space="preserve">Index of relative recruitment strength </w:t>
+            </w:r>
+          </w:p>
+        </w:tc>
       </w:tr>
       <w:tr>
         <w:trPr>
@@ -608,40 +695,56 @@
                 <w:sz w:val="20"/>
                 <w:szCs w:val="20"/>
               </w:rPr>
-              <w:t>Rec</w:t>
-            </w:r>
-          </w:p>
-        </w:tc>
-        <w:tc>
-          <w:tcPr>
-            <w:tcW w:w="7920" w:type="dxa"/>
-            <w:tcBorders>
-              <w:top w:val="nil"/>
-              <w:left w:val="nil"/>
-              <w:bottom w:val="nil"/>
-              <w:right w:val="nil"/>
-            </w:tcBorders>
-            <w:shd w:val="clear" w:color="auto" w:fill="auto"/>
-            <w:noWrap/>
-            <w:vAlign w:val="bottom"/>
-            <w:hideMark/>
-          </w:tcPr>
-          <w:p>
-            <w:pPr>
-              <w:spacing w:after="0" w:line="240" w:lineRule="auto"/>
-              <w:rPr>
-                <w:rFonts w:ascii="Arial" w:eastAsia="Times New Roman" w:hAnsi="Arial" w:cs="Arial"/>
-                <w:sz w:val="20"/>
-                <w:szCs w:val="20"/>
-              </w:rPr>
-            </w:pPr>
-            <w:r>
-              <w:rPr>
-                <w:rFonts w:ascii="Arial" w:eastAsia="Times New Roman" w:hAnsi="Arial" w:cs="Arial"/>
-                <w:sz w:val="20"/>
-                <w:szCs w:val="20"/>
-              </w:rPr>
-              <w:t xml:space="preserve">Index of relative recruitment strength </w:t>
+              <w:t>CAA</w:t>
+            </w:r>
+          </w:p>
+        </w:tc>
+        <w:tc>
+          <w:tcPr>
+            <w:tcW w:w="7920" w:type="dxa"/>
+            <w:tcBorders>
+              <w:top w:val="nil"/>
+              <w:left w:val="nil"/>
+              <w:bottom w:val="nil"/>
+              <w:right w:val="nil"/>
+            </w:tcBorders>
+            <w:shd w:val="clear" w:color="auto" w:fill="auto"/>
+            <w:noWrap/>
+            <w:vAlign w:val="bottom"/>
+            <w:hideMark/>
+          </w:tcPr>
+          <w:p>
+            <w:pPr>
+              <w:spacing w:after="0" w:line="240" w:lineRule="auto"/>
+              <w:rPr>
+                <w:rFonts w:ascii="Arial" w:eastAsia="Times New Roman" w:hAnsi="Arial" w:cs="Arial"/>
+                <w:sz w:val="20"/>
+                <w:szCs w:val="20"/>
+              </w:rPr>
+            </w:pPr>
+            <w:r>
+              <w:rPr>
+                <w:rFonts w:ascii="Arial" w:eastAsia="Times New Roman" w:hAnsi="Arial" w:cs="Arial"/>
+                <w:sz w:val="20"/>
+                <w:szCs w:val="20"/>
+              </w:rPr>
+              <w:t>Catch-at-age data (frequency of catches in each age class)</w:t>
+            </w:r>
+            <w:r>
+              <w:rPr>
+                <w:rFonts w:ascii="Arial" w:eastAsia="Times New Roman" w:hAnsi="Arial" w:cs="Arial"/>
+                <w:sz w:val="20"/>
+                <w:szCs w:val="20"/>
+              </w:rPr>
+              <w:t>;</w:t>
+            </w:r>
+            <w:r>
+              <w:rPr>
+                <w:rFonts w:ascii="Arial" w:eastAsia="Times New Roman" w:hAnsi="Arial" w:cs="Arial"/>
+                <w:sz w:val="20"/>
+                <w:szCs w:val="20"/>
+              </w:rPr>
+              <w:t xml:space="preserve"> a matrix years x age classes</w:t>
             </w:r>
           </w:p>
         </w:tc>
@@ -679,40 +782,40 @@
                 <w:sz w:val="20"/>
                 <w:szCs w:val="20"/>
               </w:rPr>
-              <w:t>CAA</w:t>
-            </w:r>
-          </w:p>
-        </w:tc>
-        <w:tc>
-          <w:tcPr>
-            <w:tcW w:w="7920" w:type="dxa"/>
-            <w:tcBorders>
-              <w:top w:val="nil"/>
-              <w:left w:val="nil"/>
-              <w:bottom w:val="nil"/>
-              <w:right w:val="nil"/>
-            </w:tcBorders>
-            <w:shd w:val="clear" w:color="auto" w:fill="auto"/>
-            <w:noWrap/>
-            <w:vAlign w:val="bottom"/>
-            <w:hideMark/>
-          </w:tcPr>
-          <w:p>
-            <w:pPr>
-              <w:spacing w:after="0" w:line="240" w:lineRule="auto"/>
-              <w:rPr>
-                <w:rFonts w:ascii="Arial" w:eastAsia="Times New Roman" w:hAnsi="Arial" w:cs="Arial"/>
-                <w:sz w:val="20"/>
-                <w:szCs w:val="20"/>
-              </w:rPr>
-            </w:pPr>
-            <w:r>
-              <w:rPr>
-                <w:rFonts w:ascii="Arial" w:eastAsia="Times New Roman" w:hAnsi="Arial" w:cs="Arial"/>
-                <w:sz w:val="20"/>
-                <w:szCs w:val="20"/>
-              </w:rPr>
-              <w:t>Catch-at-age data (frequency of catches in each age class) a matrix years x age classes</w:t>
+              <w:t>CAL_bins</w:t>
+            </w:r>
+          </w:p>
+        </w:tc>
+        <w:tc>
+          <w:tcPr>
+            <w:tcW w:w="7920" w:type="dxa"/>
+            <w:tcBorders>
+              <w:top w:val="nil"/>
+              <w:left w:val="nil"/>
+              <w:bottom w:val="nil"/>
+              <w:right w:val="nil"/>
+            </w:tcBorders>
+            <w:shd w:val="clear" w:color="auto" w:fill="auto"/>
+            <w:noWrap/>
+            <w:vAlign w:val="bottom"/>
+            <w:hideMark/>
+          </w:tcPr>
+          <w:p>
+            <w:pPr>
+              <w:spacing w:after="0" w:line="240" w:lineRule="auto"/>
+              <w:rPr>
+                <w:rFonts w:ascii="Arial" w:eastAsia="Times New Roman" w:hAnsi="Arial" w:cs="Arial"/>
+                <w:sz w:val="20"/>
+                <w:szCs w:val="20"/>
+              </w:rPr>
+            </w:pPr>
+            <w:r>
+              <w:rPr>
+                <w:rFonts w:ascii="Arial" w:eastAsia="Times New Roman" w:hAnsi="Arial" w:cs="Arial"/>
+                <w:sz w:val="20"/>
+                <w:szCs w:val="20"/>
+              </w:rPr>
+              <w:t>The definition (break points) of the length classes</w:t>
             </w:r>
           </w:p>
         </w:tc>
@@ -727,79 +830,6 @@
             <w:tcBorders>
               <w:top w:val="nil"/>
               <w:left w:val="nil"/>
-              <w:bottom w:val="nil"/>
-              <w:right w:val="nil"/>
-            </w:tcBorders>
-            <w:shd w:val="clear" w:color="auto" w:fill="auto"/>
-            <w:noWrap/>
-            <w:vAlign w:val="bottom"/>
-            <w:hideMark/>
-          </w:tcPr>
-          <w:p>
-            <w:pPr>
-              <w:spacing w:after="0" w:line="240" w:lineRule="auto"/>
-              <w:rPr>
-                <w:rFonts w:ascii="Arial" w:eastAsia="Times New Roman" w:hAnsi="Arial" w:cs="Arial"/>
-                <w:sz w:val="20"/>
-                <w:szCs w:val="20"/>
-              </w:rPr>
-            </w:pPr>
-            <w:proofErr w:type="spellStart"/>
-            <w:r>
-              <w:rPr>
-                <w:rFonts w:ascii="Arial" w:eastAsia="Times New Roman" w:hAnsi="Arial" w:cs="Arial"/>
-                <w:sz w:val="20"/>
-                <w:szCs w:val="20"/>
-              </w:rPr>
-              <w:t>CAL_bins</w:t>
-            </w:r>
-            <w:proofErr w:type="spellEnd"/>
-          </w:p>
-        </w:tc>
-        <w:tc>
-          <w:tcPr>
-            <w:tcW w:w="7920" w:type="dxa"/>
-            <w:tcBorders>
-              <w:top w:val="nil"/>
-              <w:left w:val="nil"/>
-              <w:bottom w:val="nil"/>
-              <w:right w:val="nil"/>
-            </w:tcBorders>
-            <w:shd w:val="clear" w:color="auto" w:fill="auto"/>
-            <w:noWrap/>
-            <w:vAlign w:val="bottom"/>
-            <w:hideMark/>
-          </w:tcPr>
-          <w:p>
-            <w:pPr>
-              <w:spacing w:after="0" w:line="240" w:lineRule="auto"/>
-              <w:rPr>
-                <w:rFonts w:ascii="Arial" w:eastAsia="Times New Roman" w:hAnsi="Arial" w:cs="Arial"/>
-                <w:sz w:val="20"/>
-                <w:szCs w:val="20"/>
-              </w:rPr>
-            </w:pPr>
-            <w:r>
-              <w:rPr>
-                <w:rFonts w:ascii="Arial" w:eastAsia="Times New Roman" w:hAnsi="Arial" w:cs="Arial"/>
-                <w:sz w:val="20"/>
-                <w:szCs w:val="20"/>
-              </w:rPr>
-              <w:t>The definition (break points) of the length classes</w:t>
-            </w:r>
-          </w:p>
-        </w:tc>
-      </w:tr>
-      <w:tr>
-        <w:trPr>
-          <w:trHeight w:val="240"/>
-        </w:trPr>
-        <w:tc>
-          <w:tcPr>
-            <w:tcW w:w="1528" w:type="dxa"/>
-            <w:tcBorders>
-              <w:top w:val="nil"/>
-              <w:left w:val="nil"/>
               <w:bottom w:val="single" w:sz="4" w:space="0" w:color="auto"/>
               <w:right w:val="nil"/>
             </w:tcBorders>
@@ -856,7 +886,39 @@
                 <w:sz w:val="20"/>
                 <w:szCs w:val="20"/>
               </w:rPr>
-              <w:t>Catch-at-length data (frequency of catches in each length class) a matrix years x age classes</w:t>
+              <w:t>Catch-at-length data (frequency of catches in each length class)</w:t>
+            </w:r>
+            <w:r>
+              <w:rPr>
+                <w:rFonts w:ascii="Arial" w:eastAsia="Times New Roman" w:hAnsi="Arial" w:cs="Arial"/>
+                <w:sz w:val="20"/>
+                <w:szCs w:val="20"/>
+              </w:rPr>
+              <w:t>; a matrix years by</w:t>
+            </w:r>
+            <w:r>
+              <w:rPr>
+                <w:rFonts w:ascii="Arial" w:eastAsia="Times New Roman" w:hAnsi="Arial" w:cs="Arial"/>
+                <w:sz w:val="20"/>
+                <w:szCs w:val="20"/>
+              </w:rPr>
+              <w:t xml:space="preserve"> </w:t>
+            </w:r>
+            <w:r>
+              <w:rPr>
+                <w:rFonts w:ascii="Arial" w:eastAsia="Times New Roman" w:hAnsi="Arial" w:cs="Arial"/>
+                <w:sz w:val="20"/>
+                <w:szCs w:val="20"/>
+              </w:rPr>
+              <w:t>length</w:t>
+            </w:r>
+            <w:r>
+              <w:rPr>
+                <w:rFonts w:ascii="Arial" w:eastAsia="Times New Roman" w:hAnsi="Arial" w:cs="Arial"/>
+                <w:sz w:val="20"/>
+                <w:szCs w:val="20"/>
+              </w:rPr>
+              <w:t xml:space="preserve"> classes</w:t>
             </w:r>
           </w:p>
         </w:tc>
@@ -1141,7 +1203,6 @@
                 <w:szCs w:val="20"/>
               </w:rPr>
             </w:pPr>
-            <w:proofErr w:type="spellStart"/>
             <w:r>
               <w:rPr>
                 <w:rFonts w:ascii="Arial" w:eastAsia="Times New Roman" w:hAnsi="Arial" w:cs="Arial"/>
@@ -1150,56 +1211,37 @@
               </w:rPr>
               <w:t>vbK</w:t>
             </w:r>
-            <w:proofErr w:type="spellEnd"/>
-          </w:p>
-        </w:tc>
-        <w:tc>
-          <w:tcPr>
-            <w:tcW w:w="7920" w:type="dxa"/>
-            <w:tcBorders>
-              <w:top w:val="nil"/>
-              <w:left w:val="nil"/>
-              <w:right w:val="nil"/>
-            </w:tcBorders>
-            <w:shd w:val="clear" w:color="auto" w:fill="auto"/>
-            <w:noWrap/>
-            <w:vAlign w:val="bottom"/>
-            <w:hideMark/>
-          </w:tcPr>
-          <w:p>
-            <w:pPr>
-              <w:spacing w:after="0" w:line="240" w:lineRule="auto"/>
-              <w:rPr>
-                <w:rFonts w:ascii="Arial" w:eastAsia="Times New Roman" w:hAnsi="Arial" w:cs="Arial"/>
-                <w:sz w:val="20"/>
-                <w:szCs w:val="20"/>
-              </w:rPr>
-            </w:pPr>
-            <w:r>
-              <w:rPr>
-                <w:rFonts w:ascii="Arial" w:eastAsia="Times New Roman" w:hAnsi="Arial" w:cs="Arial"/>
-                <w:sz w:val="20"/>
-                <w:szCs w:val="20"/>
-              </w:rPr>
-              <w:t xml:space="preserve">Von </w:t>
-            </w:r>
-            <w:proofErr w:type="spellStart"/>
-            <w:r>
-              <w:rPr>
-                <w:rFonts w:ascii="Arial" w:eastAsia="Times New Roman" w:hAnsi="Arial" w:cs="Arial"/>
-                <w:sz w:val="20"/>
-                <w:szCs w:val="20"/>
-              </w:rPr>
-              <w:t>Bertalanffy</w:t>
-            </w:r>
-            <w:proofErr w:type="spellEnd"/>
-            <w:r>
-              <w:rPr>
-                <w:rFonts w:ascii="Arial" w:eastAsia="Times New Roman" w:hAnsi="Arial" w:cs="Arial"/>
-                <w:sz w:val="20"/>
-                <w:szCs w:val="20"/>
-              </w:rPr>
-              <w:t xml:space="preserve"> </w:t>
+          </w:p>
+        </w:tc>
+        <w:tc>
+          <w:tcPr>
+            <w:tcW w:w="7920" w:type="dxa"/>
+            <w:tcBorders>
+              <w:top w:val="nil"/>
+              <w:left w:val="nil"/>
+              <w:right w:val="nil"/>
+            </w:tcBorders>
+            <w:shd w:val="clear" w:color="auto" w:fill="auto"/>
+            <w:noWrap/>
+            <w:vAlign w:val="bottom"/>
+            <w:hideMark/>
+          </w:tcPr>
+          <w:p>
+            <w:pPr>
+              <w:spacing w:after="0" w:line="240" w:lineRule="auto"/>
+              <w:rPr>
+                <w:rFonts w:ascii="Arial" w:eastAsia="Times New Roman" w:hAnsi="Arial" w:cs="Arial"/>
+                <w:sz w:val="20"/>
+                <w:szCs w:val="20"/>
+              </w:rPr>
+            </w:pPr>
+            <w:r>
+              <w:rPr>
+                <w:rFonts w:ascii="Arial" w:eastAsia="Times New Roman" w:hAnsi="Arial" w:cs="Arial"/>
+                <w:sz w:val="20"/>
+                <w:szCs w:val="20"/>
+              </w:rPr>
+              <w:t xml:space="preserve">Von Bertalanffy </w:t>
             </w:r>
             <w:r>
               <w:rPr>
@@ -1248,7 +1290,6 @@
                 <w:szCs w:val="20"/>
               </w:rPr>
             </w:pPr>
-            <w:proofErr w:type="spellStart"/>
             <w:r>
               <w:rPr>
                 <w:rFonts w:ascii="Arial" w:eastAsia="Times New Roman" w:hAnsi="Arial" w:cs="Arial"/>
@@ -1257,50 +1298,39 @@
               </w:rPr>
               <w:t>vbLinf</w:t>
             </w:r>
-            <w:proofErr w:type="spellEnd"/>
-          </w:p>
-        </w:tc>
-        <w:tc>
-          <w:tcPr>
-            <w:tcW w:w="7920" w:type="dxa"/>
-            <w:tcBorders>
-              <w:top w:val="nil"/>
-              <w:left w:val="nil"/>
-              <w:bottom w:val="nil"/>
-              <w:right w:val="nil"/>
-            </w:tcBorders>
-            <w:shd w:val="clear" w:color="auto" w:fill="auto"/>
-            <w:noWrap/>
-            <w:vAlign w:val="bottom"/>
-            <w:hideMark/>
-          </w:tcPr>
-          <w:p>
-            <w:pPr>
-              <w:spacing w:after="0" w:line="240" w:lineRule="auto"/>
-              <w:rPr>
-                <w:rFonts w:ascii="Arial" w:eastAsia="Times New Roman" w:hAnsi="Arial" w:cs="Arial"/>
-                <w:sz w:val="20"/>
-                <w:szCs w:val="20"/>
-              </w:rPr>
-            </w:pPr>
-            <w:r>
-              <w:rPr>
-                <w:rFonts w:ascii="Arial" w:eastAsia="Times New Roman" w:hAnsi="Arial" w:cs="Arial"/>
-                <w:sz w:val="20"/>
-                <w:szCs w:val="20"/>
-              </w:rPr>
-              <w:t xml:space="preserve">Von </w:t>
-            </w:r>
-            <w:proofErr w:type="spellStart"/>
-            <w:r>
-              <w:rPr>
-                <w:rFonts w:ascii="Arial" w:eastAsia="Times New Roman" w:hAnsi="Arial" w:cs="Arial"/>
-                <w:sz w:val="20"/>
-                <w:szCs w:val="20"/>
-              </w:rPr>
-              <w:t>Bertalanffy</w:t>
-            </w:r>
-            <w:proofErr w:type="spellEnd"/>
+          </w:p>
+        </w:tc>
+        <w:tc>
+          <w:tcPr>
+            <w:tcW w:w="7920" w:type="dxa"/>
+            <w:tcBorders>
+              <w:top w:val="nil"/>
+              <w:left w:val="nil"/>
+              <w:bottom w:val="nil"/>
+              <w:right w:val="nil"/>
+            </w:tcBorders>
+            <w:shd w:val="clear" w:color="auto" w:fill="auto"/>
+            <w:noWrap/>
+            <w:vAlign w:val="bottom"/>
+            <w:hideMark/>
+          </w:tcPr>
+          <w:p>
+            <w:pPr>
+              <w:spacing w:after="0" w:line="240" w:lineRule="auto"/>
+              <w:rPr>
+                <w:rFonts w:ascii="Arial" w:eastAsia="Times New Roman" w:hAnsi="Arial" w:cs="Arial"/>
+                <w:sz w:val="20"/>
+                <w:szCs w:val="20"/>
+              </w:rPr>
+            </w:pPr>
+            <w:r>
+              <w:rPr>
+                <w:rFonts w:ascii="Arial" w:eastAsia="Times New Roman" w:hAnsi="Arial" w:cs="Arial"/>
+                <w:sz w:val="20"/>
+                <w:szCs w:val="20"/>
+              </w:rPr>
+              <w:t>Von Bertalanffy</w:t>
+            </w:r>
             <w:r>
               <w:rPr>
                 <w:rFonts w:ascii="Calibri" w:eastAsia="Times New Roman" w:hAnsi="Calibri" w:cs="Arial"/>
@@ -1395,18 +1425,8 @@
                 <w:sz w:val="20"/>
                 <w:szCs w:val="20"/>
               </w:rPr>
-              <w:t xml:space="preserve">Von </w:t>
-            </w:r>
-            <w:proofErr w:type="spellStart"/>
-            <w:r>
-              <w:rPr>
-                <w:rFonts w:ascii="Arial" w:eastAsia="Times New Roman" w:hAnsi="Arial" w:cs="Arial"/>
-                <w:sz w:val="20"/>
-                <w:szCs w:val="20"/>
-              </w:rPr>
-              <w:t>Bertalanffy</w:t>
-            </w:r>
-            <w:proofErr w:type="spellEnd"/>
+              <w:t>Von Bertalanffy</w:t>
+            </w:r>
             <w:r>
               <w:rPr>
                 <w:rFonts w:ascii="Calibri" w:eastAsia="Times New Roman" w:hAnsi="Calibri" w:cs="Arial"/>
@@ -1464,7 +1484,6 @@
                 <w:szCs w:val="20"/>
               </w:rPr>
             </w:pPr>
-            <w:proofErr w:type="spellStart"/>
             <w:r>
               <w:rPr>
                 <w:rFonts w:ascii="Arial" w:eastAsia="Times New Roman" w:hAnsi="Arial" w:cs="Arial"/>
@@ -1473,48 +1492,38 @@
               </w:rPr>
               <w:t>wla</w:t>
             </w:r>
-            <w:proofErr w:type="spellEnd"/>
-          </w:p>
-        </w:tc>
-        <w:tc>
-          <w:tcPr>
-            <w:tcW w:w="7920" w:type="dxa"/>
-            <w:tcBorders>
-              <w:top w:val="nil"/>
-              <w:left w:val="nil"/>
-              <w:bottom w:val="nil"/>
-              <w:right w:val="nil"/>
-            </w:tcBorders>
-            <w:shd w:val="clear" w:color="auto" w:fill="auto"/>
-            <w:noWrap/>
-            <w:vAlign w:val="bottom"/>
-            <w:hideMark/>
-          </w:tcPr>
-          <w:p>
-            <w:pPr>
-              <w:spacing w:after="0" w:line="240" w:lineRule="auto"/>
-              <w:rPr>
-                <w:rFonts w:ascii="Arial" w:eastAsia="Times New Roman" w:hAnsi="Arial" w:cs="Arial"/>
-                <w:sz w:val="20"/>
-                <w:szCs w:val="20"/>
-              </w:rPr>
-            </w:pPr>
-            <w:r>
-              <w:rPr>
-                <w:rFonts w:ascii="Arial" w:eastAsia="Times New Roman" w:hAnsi="Arial" w:cs="Arial"/>
-                <w:sz w:val="20"/>
-                <w:szCs w:val="20"/>
-              </w:rPr>
-              <w:t>Length-weight parameter a (W=</w:t>
-            </w:r>
-            <w:proofErr w:type="spellStart"/>
-            <w:r>
-              <w:rPr>
-                <w:rFonts w:ascii="Arial" w:eastAsia="Times New Roman" w:hAnsi="Arial" w:cs="Arial"/>
-                <w:sz w:val="20"/>
-                <w:szCs w:val="20"/>
-              </w:rPr>
-              <w:t>aL</w:t>
+          </w:p>
+        </w:tc>
+        <w:tc>
+          <w:tcPr>
+            <w:tcW w:w="7920" w:type="dxa"/>
+            <w:tcBorders>
+              <w:top w:val="nil"/>
+              <w:left w:val="nil"/>
+              <w:bottom w:val="nil"/>
+              <w:right w:val="nil"/>
+            </w:tcBorders>
+            <w:shd w:val="clear" w:color="auto" w:fill="auto"/>
+            <w:noWrap/>
+            <w:vAlign w:val="bottom"/>
+            <w:hideMark/>
+          </w:tcPr>
+          <w:p>
+            <w:pPr>
+              <w:spacing w:after="0" w:line="240" w:lineRule="auto"/>
+              <w:rPr>
+                <w:rFonts w:ascii="Arial" w:eastAsia="Times New Roman" w:hAnsi="Arial" w:cs="Arial"/>
+                <w:sz w:val="20"/>
+                <w:szCs w:val="20"/>
+              </w:rPr>
+            </w:pPr>
+            <w:r>
+              <w:rPr>
+                <w:rFonts w:ascii="Arial" w:eastAsia="Times New Roman" w:hAnsi="Arial" w:cs="Arial"/>
+                <w:sz w:val="20"/>
+                <w:szCs w:val="20"/>
+              </w:rPr>
+              <w:t>Length-weight parameter a (W=aL</w:t>
             </w:r>
             <w:r>
               <w:rPr>
@@ -1522,15 +1531,93 @@
                 <w:color w:val="000000"/>
                 <w:vertAlign w:val="superscript"/>
               </w:rPr>
-              <w:t>b</w:t>
-            </w:r>
-            <w:proofErr w:type="spellEnd"/>
+              <w:t>b)</w:t>
+            </w:r>
+          </w:p>
+        </w:tc>
+      </w:tr>
+      <w:tr>
+        <w:trPr>
+          <w:trHeight w:val="300"/>
+        </w:trPr>
+        <w:tc>
+          <w:tcPr>
+            <w:tcW w:w="1528" w:type="dxa"/>
+            <w:tcBorders>
+              <w:top w:val="nil"/>
+              <w:left w:val="nil"/>
+              <w:bottom w:val="nil"/>
+              <w:right w:val="nil"/>
+            </w:tcBorders>
+            <w:shd w:val="clear" w:color="auto" w:fill="auto"/>
+            <w:noWrap/>
+            <w:vAlign w:val="bottom"/>
+            <w:hideMark/>
+          </w:tcPr>
+          <w:p>
+            <w:pPr>
+              <w:spacing w:after="0" w:line="240" w:lineRule="auto"/>
+              <w:rPr>
+                <w:rFonts w:ascii="Arial" w:eastAsia="Times New Roman" w:hAnsi="Arial" w:cs="Arial"/>
+                <w:sz w:val="20"/>
+                <w:szCs w:val="20"/>
+              </w:rPr>
+            </w:pPr>
+            <w:r>
+              <w:rPr>
+                <w:rFonts w:ascii="Arial" w:eastAsia="Times New Roman" w:hAnsi="Arial" w:cs="Arial"/>
+                <w:sz w:val="20"/>
+                <w:szCs w:val="20"/>
+              </w:rPr>
+              <w:t>wlb</w:t>
+            </w:r>
+          </w:p>
+        </w:tc>
+        <w:tc>
+          <w:tcPr>
+            <w:tcW w:w="7920" w:type="dxa"/>
+            <w:tcBorders>
+              <w:top w:val="nil"/>
+              <w:left w:val="nil"/>
+              <w:bottom w:val="nil"/>
+              <w:right w:val="nil"/>
+            </w:tcBorders>
+            <w:shd w:val="clear" w:color="auto" w:fill="auto"/>
+            <w:noWrap/>
+            <w:vAlign w:val="bottom"/>
+            <w:hideMark/>
+          </w:tcPr>
+          <w:p>
+            <w:pPr>
+              <w:spacing w:after="0" w:line="240" w:lineRule="auto"/>
+              <w:rPr>
+                <w:rFonts w:ascii="Arial" w:eastAsia="Times New Roman" w:hAnsi="Arial" w:cs="Arial"/>
+                <w:sz w:val="20"/>
+                <w:szCs w:val="20"/>
+              </w:rPr>
+            </w:pPr>
+            <w:r>
+              <w:rPr>
+                <w:rFonts w:ascii="Arial" w:eastAsia="Times New Roman" w:hAnsi="Arial" w:cs="Arial"/>
+                <w:sz w:val="20"/>
+                <w:szCs w:val="20"/>
+              </w:rPr>
+              <w:t>Length-weight parameter b (W=aL</w:t>
+            </w:r>
             <w:r>
               <w:rPr>
                 <w:rFonts w:ascii="Calibri" w:eastAsia="Times New Roman" w:hAnsi="Calibri" w:cs="Arial"/>
                 <w:color w:val="000000"/>
                 <w:vertAlign w:val="superscript"/>
               </w:rPr>
+              <w:t>b</w:t>
+            </w:r>
+            <w:r>
+              <w:rPr>
+                <w:rFonts w:ascii="Arial" w:eastAsia="Times New Roman" w:hAnsi="Arial" w:cs="Arial"/>
+                <w:sz w:val="20"/>
+                <w:szCs w:val="20"/>
+              </w:rPr>
               <w:t>)</w:t>
             </w:r>
           </w:p>
@@ -1538,105 +1625,6 @@
       </w:tr>
       <w:tr>
         <w:trPr>
-          <w:trHeight w:val="300"/>
-        </w:trPr>
-        <w:tc>
-          <w:tcPr>
-            <w:tcW w:w="1528" w:type="dxa"/>
-            <w:tcBorders>
-              <w:top w:val="nil"/>
-              <w:left w:val="nil"/>
-              <w:bottom w:val="nil"/>
-              <w:right w:val="nil"/>
-            </w:tcBorders>
-            <w:shd w:val="clear" w:color="auto" w:fill="auto"/>
-            <w:noWrap/>
-            <w:vAlign w:val="bottom"/>
-            <w:hideMark/>
-          </w:tcPr>
-          <w:p>
-            <w:pPr>
-              <w:spacing w:after="0" w:line="240" w:lineRule="auto"/>
-              <w:rPr>
-                <w:rFonts w:ascii="Arial" w:eastAsia="Times New Roman" w:hAnsi="Arial" w:cs="Arial"/>
-                <w:sz w:val="20"/>
-                <w:szCs w:val="20"/>
-              </w:rPr>
-            </w:pPr>
-            <w:proofErr w:type="spellStart"/>
-            <w:r>
-              <w:rPr>
-                <w:rFonts w:ascii="Arial" w:eastAsia="Times New Roman" w:hAnsi="Arial" w:cs="Arial"/>
-                <w:sz w:val="20"/>
-                <w:szCs w:val="20"/>
-              </w:rPr>
-              <w:t>wlb</w:t>
-            </w:r>
-            <w:proofErr w:type="spellEnd"/>
-          </w:p>
-        </w:tc>
-        <w:tc>
-          <w:tcPr>
-            <w:tcW w:w="7920" w:type="dxa"/>
-            <w:tcBorders>
-              <w:top w:val="nil"/>
-              <w:left w:val="nil"/>
-              <w:bottom w:val="nil"/>
-              <w:right w:val="nil"/>
-            </w:tcBorders>
-            <w:shd w:val="clear" w:color="auto" w:fill="auto"/>
-            <w:noWrap/>
-            <w:vAlign w:val="bottom"/>
-            <w:hideMark/>
-          </w:tcPr>
-          <w:p>
-            <w:pPr>
-              <w:spacing w:after="0" w:line="240" w:lineRule="auto"/>
-              <w:rPr>
-                <w:rFonts w:ascii="Arial" w:eastAsia="Times New Roman" w:hAnsi="Arial" w:cs="Arial"/>
-                <w:sz w:val="20"/>
-                <w:szCs w:val="20"/>
-              </w:rPr>
-            </w:pPr>
-            <w:r>
-              <w:rPr>
-                <w:rFonts w:ascii="Arial" w:eastAsia="Times New Roman" w:hAnsi="Arial" w:cs="Arial"/>
-                <w:sz w:val="20"/>
-                <w:szCs w:val="20"/>
-              </w:rPr>
-              <w:t>Length-weight parameter b (W=</w:t>
-            </w:r>
-            <w:proofErr w:type="spellStart"/>
-            <w:r>
-              <w:rPr>
-                <w:rFonts w:ascii="Arial" w:eastAsia="Times New Roman" w:hAnsi="Arial" w:cs="Arial"/>
-                <w:sz w:val="20"/>
-                <w:szCs w:val="20"/>
-              </w:rPr>
-              <w:t>aL</w:t>
-            </w:r>
-            <w:r>
-              <w:rPr>
-                <w:rFonts w:ascii="Calibri" w:eastAsia="Times New Roman" w:hAnsi="Calibri" w:cs="Arial"/>
-                <w:color w:val="000000"/>
-                <w:vertAlign w:val="superscript"/>
-              </w:rPr>
-              <w:t>b</w:t>
-            </w:r>
-            <w:proofErr w:type="spellEnd"/>
-            <w:r>
-              <w:rPr>
-                <w:rFonts w:ascii="Arial" w:eastAsia="Times New Roman" w:hAnsi="Arial" w:cs="Arial"/>
-                <w:sz w:val="20"/>
-                <w:szCs w:val="20"/>
-              </w:rPr>
-              <w:t>)</w:t>
-            </w:r>
-          </w:p>
-        </w:tc>
-      </w:tr>
-      <w:tr>
-        <w:trPr>
           <w:trHeight w:val="240"/>
         </w:trPr>
         <w:tc>
@@ -1701,7 +1689,23 @@
                 <w:sz w:val="20"/>
                 <w:szCs w:val="20"/>
               </w:rPr>
-              <w:t>Steepness of the stock-recruitment function (the fraction of unfished recruitment at 1/5 of unfished biomass)</w:t>
+              <w:t xml:space="preserve">Steepness of the stock-recruitment function (the fraction of unfished recruitment at </w:t>
+            </w:r>
+            <w:r>
+              <w:rPr>
+                <w:rFonts w:ascii="Arial" w:eastAsia="Times New Roman" w:hAnsi="Arial" w:cs="Arial"/>
+                <w:sz w:val="20"/>
+                <w:szCs w:val="20"/>
+              </w:rPr>
+              <w:t>0.2</w:t>
+            </w:r>
+            <w:r>
+              <w:rPr>
+                <w:rFonts w:ascii="Arial" w:eastAsia="Times New Roman" w:hAnsi="Arial" w:cs="Arial"/>
+                <w:sz w:val="20"/>
+                <w:szCs w:val="20"/>
+              </w:rPr>
+              <w:t xml:space="preserve"> of unfished biomass)</w:t>
             </w:r>
           </w:p>
         </w:tc>
@@ -1733,7 +1737,6 @@
                 <w:szCs w:val="20"/>
               </w:rPr>
             </w:pPr>
-            <w:proofErr w:type="spellStart"/>
             <w:r>
               <w:rPr>
                 <w:rFonts w:ascii="Arial" w:eastAsia="Times New Roman" w:hAnsi="Arial" w:cs="Arial"/>
@@ -1742,7 +1745,6 @@
               </w:rPr>
               <w:t>MaxAge</w:t>
             </w:r>
-            <w:proofErr w:type="spellEnd"/>
           </w:p>
         </w:tc>
         <w:tc>
@@ -1888,6 +1890,14 @@
               </w:rPr>
               <w:t>Length at first capture</w:t>
             </w:r>
+            <w:r>
+              <w:rPr>
+                <w:rFonts w:ascii="Arial" w:eastAsia="Times New Roman" w:hAnsi="Arial" w:cs="Arial"/>
+                <w:sz w:val="20"/>
+                <w:szCs w:val="20"/>
+              </w:rPr>
+              <w:t xml:space="preserve"> (usually selectivity at 50%)</w:t>
+            </w:r>
           </w:p>
         </w:tc>
       </w:tr>
@@ -1958,6 +1968,14 @@
                 <w:szCs w:val="20"/>
               </w:rPr>
               <w:t>Length at full selection</w:t>
+            </w:r>
+            <w:r>
+              <w:rPr>
+                <w:rFonts w:ascii="Arial" w:eastAsia="Times New Roman" w:hAnsi="Arial" w:cs="Arial"/>
+                <w:sz w:val="20"/>
+                <w:szCs w:val="20"/>
+              </w:rPr>
+              <w:t xml:space="preserve"> (selectivity at 100%)</w:t>
             </w:r>
           </w:p>
         </w:tc>
@@ -2070,7 +2088,24 @@
                 <w:sz w:val="20"/>
                 <w:szCs w:val="20"/>
               </w:rPr>
-              <w:t>The ratio of FMSY to natural mortality rate (typically in the range 0.3 - 1.5)</w:t>
+              <w:t>The ratio of F</w:t>
+            </w:r>
+            <w:r>
+              <w:rPr>
+                <w:rFonts w:ascii="Arial" w:eastAsia="Times New Roman" w:hAnsi="Arial" w:cs="Arial"/>
+                <w:sz w:val="20"/>
+                <w:szCs w:val="20"/>
+                <w:vertAlign w:val="subscript"/>
+              </w:rPr>
+              <w:t>MSY</w:t>
+            </w:r>
+            <w:r>
+              <w:rPr>
+                <w:rFonts w:ascii="Arial" w:eastAsia="Times New Roman" w:hAnsi="Arial" w:cs="Arial"/>
+                <w:sz w:val="20"/>
+                <w:szCs w:val="20"/>
+              </w:rPr>
+              <w:t xml:space="preserve"> to natural mortality rate (typically in the range 0.3 - 1.5)</w:t>
             </w:r>
           </w:p>
         </w:tc>
@@ -2141,7 +2176,24 @@
                 <w:sz w:val="20"/>
                 <w:szCs w:val="20"/>
               </w:rPr>
-              <w:t>The depletion level corresponding to the most productive stock size (BMSY)</w:t>
+              <w:t>The depletion level corresponding to the most productive stock size (B</w:t>
+            </w:r>
+            <w:r>
+              <w:rPr>
+                <w:rFonts w:ascii="Arial" w:eastAsia="Times New Roman" w:hAnsi="Arial" w:cs="Arial"/>
+                <w:sz w:val="20"/>
+                <w:szCs w:val="20"/>
+                <w:vertAlign w:val="subscript"/>
+              </w:rPr>
+              <w:t>MSY</w:t>
+            </w:r>
+            <w:r>
+              <w:rPr>
+                <w:rFonts w:ascii="Arial" w:eastAsia="Times New Roman" w:hAnsi="Arial" w:cs="Arial"/>
+                <w:sz w:val="20"/>
+                <w:szCs w:val="20"/>
+              </w:rPr>
+              <w:t>)</w:t>
             </w:r>
           </w:p>
         </w:tc>
@@ -2173,7 +2225,6 @@
                 <w:szCs w:val="20"/>
               </w:rPr>
             </w:pPr>
-            <w:proofErr w:type="spellStart"/>
             <w:r>
               <w:rPr>
                 <w:rFonts w:ascii="Arial" w:eastAsia="Times New Roman" w:hAnsi="Arial" w:cs="Arial"/>
@@ -2182,7 +2233,6 @@
               </w:rPr>
               <w:t>Cref</w:t>
             </w:r>
-            <w:proofErr w:type="spellEnd"/>
           </w:p>
         </w:tc>
         <w:tc>
@@ -2245,7 +2295,6 @@
                 <w:szCs w:val="20"/>
               </w:rPr>
             </w:pPr>
-            <w:proofErr w:type="spellStart"/>
             <w:r>
               <w:rPr>
                 <w:rFonts w:ascii="Arial" w:eastAsia="Times New Roman" w:hAnsi="Arial" w:cs="Arial"/>
@@ -2254,38 +2303,54 @@
               </w:rPr>
               <w:t>Bref</w:t>
             </w:r>
-            <w:proofErr w:type="spellEnd"/>
-          </w:p>
-        </w:tc>
-        <w:tc>
-          <w:tcPr>
-            <w:tcW w:w="7920" w:type="dxa"/>
-            <w:tcBorders>
-              <w:top w:val="nil"/>
-              <w:left w:val="nil"/>
-              <w:right w:val="nil"/>
-            </w:tcBorders>
-            <w:shd w:val="clear" w:color="auto" w:fill="auto"/>
-            <w:noWrap/>
-            <w:vAlign w:val="bottom"/>
-            <w:hideMark/>
-          </w:tcPr>
-          <w:p>
-            <w:pPr>
-              <w:spacing w:after="0" w:line="240" w:lineRule="auto"/>
-              <w:rPr>
-                <w:rFonts w:ascii="Arial" w:eastAsia="Times New Roman" w:hAnsi="Arial" w:cs="Arial"/>
-                <w:sz w:val="20"/>
-                <w:szCs w:val="20"/>
-              </w:rPr>
-            </w:pPr>
-            <w:r>
-              <w:rPr>
-                <w:rFonts w:ascii="Arial" w:eastAsia="Times New Roman" w:hAnsi="Arial" w:cs="Arial"/>
-                <w:sz w:val="20"/>
-                <w:szCs w:val="20"/>
-              </w:rPr>
-              <w:t>Target biomass level (e.g. a proxy of BMSY)</w:t>
+          </w:p>
+        </w:tc>
+        <w:tc>
+          <w:tcPr>
+            <w:tcW w:w="7920" w:type="dxa"/>
+            <w:tcBorders>
+              <w:top w:val="nil"/>
+              <w:left w:val="nil"/>
+              <w:right w:val="nil"/>
+            </w:tcBorders>
+            <w:shd w:val="clear" w:color="auto" w:fill="auto"/>
+            <w:noWrap/>
+            <w:vAlign w:val="bottom"/>
+            <w:hideMark/>
+          </w:tcPr>
+          <w:p>
+            <w:pPr>
+              <w:spacing w:after="0" w:line="240" w:lineRule="auto"/>
+              <w:rPr>
+                <w:rFonts w:ascii="Arial" w:eastAsia="Times New Roman" w:hAnsi="Arial" w:cs="Arial"/>
+                <w:sz w:val="20"/>
+                <w:szCs w:val="20"/>
+              </w:rPr>
+            </w:pPr>
+            <w:r>
+              <w:rPr>
+                <w:rFonts w:ascii="Arial" w:eastAsia="Times New Roman" w:hAnsi="Arial" w:cs="Arial"/>
+                <w:sz w:val="20"/>
+                <w:szCs w:val="20"/>
+              </w:rPr>
+              <w:t>Target biomass level (e.g. a proxy of B</w:t>
+            </w:r>
+            <w:r>
+              <w:rPr>
+                <w:rFonts w:ascii="Arial" w:eastAsia="Times New Roman" w:hAnsi="Arial" w:cs="Arial"/>
+                <w:sz w:val="20"/>
+                <w:szCs w:val="20"/>
+                <w:vertAlign w:val="subscript"/>
+              </w:rPr>
+              <w:t>MSY</w:t>
+            </w:r>
+            <w:r>
+              <w:rPr>
+                <w:rFonts w:ascii="Arial" w:eastAsia="Times New Roman" w:hAnsi="Arial" w:cs="Arial"/>
+                <w:sz w:val="20"/>
+                <w:szCs w:val="20"/>
+              </w:rPr>
+              <w:t>)</w:t>
             </w:r>
           </w:p>
         </w:tc>
@@ -2316,7 +2381,6 @@
                 <w:szCs w:val="20"/>
               </w:rPr>
             </w:pPr>
-            <w:proofErr w:type="spellStart"/>
             <w:r>
               <w:rPr>
                 <w:rFonts w:ascii="Arial" w:eastAsia="Times New Roman" w:hAnsi="Arial" w:cs="Arial"/>
@@ -2325,38 +2389,54 @@
               </w:rPr>
               <w:t>Iref</w:t>
             </w:r>
-            <w:proofErr w:type="spellEnd"/>
-          </w:p>
-        </w:tc>
-        <w:tc>
-          <w:tcPr>
-            <w:tcW w:w="7920" w:type="dxa"/>
-            <w:tcBorders>
-              <w:top w:val="nil"/>
-              <w:left w:val="nil"/>
-              <w:right w:val="nil"/>
-            </w:tcBorders>
-            <w:shd w:val="clear" w:color="auto" w:fill="auto"/>
-            <w:noWrap/>
-            <w:vAlign w:val="bottom"/>
-            <w:hideMark/>
-          </w:tcPr>
-          <w:p>
-            <w:pPr>
-              <w:spacing w:after="0" w:line="240" w:lineRule="auto"/>
-              <w:rPr>
-                <w:rFonts w:ascii="Arial" w:eastAsia="Times New Roman" w:hAnsi="Arial" w:cs="Arial"/>
-                <w:sz w:val="20"/>
-                <w:szCs w:val="20"/>
-              </w:rPr>
-            </w:pPr>
-            <w:r>
-              <w:rPr>
-                <w:rFonts w:ascii="Arial" w:eastAsia="Times New Roman" w:hAnsi="Arial" w:cs="Arial"/>
-                <w:sz w:val="20"/>
-                <w:szCs w:val="20"/>
-              </w:rPr>
-              <w:t>Target relative abundance level (e.g. a proxy of a CPUE near BMSY)</w:t>
+          </w:p>
+        </w:tc>
+        <w:tc>
+          <w:tcPr>
+            <w:tcW w:w="7920" w:type="dxa"/>
+            <w:tcBorders>
+              <w:top w:val="nil"/>
+              <w:left w:val="nil"/>
+              <w:right w:val="nil"/>
+            </w:tcBorders>
+            <w:shd w:val="clear" w:color="auto" w:fill="auto"/>
+            <w:noWrap/>
+            <w:vAlign w:val="bottom"/>
+            <w:hideMark/>
+          </w:tcPr>
+          <w:p>
+            <w:pPr>
+              <w:spacing w:after="0" w:line="240" w:lineRule="auto"/>
+              <w:rPr>
+                <w:rFonts w:ascii="Arial" w:eastAsia="Times New Roman" w:hAnsi="Arial" w:cs="Arial"/>
+                <w:sz w:val="20"/>
+                <w:szCs w:val="20"/>
+              </w:rPr>
+            </w:pPr>
+            <w:r>
+              <w:rPr>
+                <w:rFonts w:ascii="Arial" w:eastAsia="Times New Roman" w:hAnsi="Arial" w:cs="Arial"/>
+                <w:sz w:val="20"/>
+                <w:szCs w:val="20"/>
+              </w:rPr>
+              <w:t>Target relative abundance level (e.g. a proxy of a CPUE near B</w:t>
+            </w:r>
+            <w:r>
+              <w:rPr>
+                <w:rFonts w:ascii="Arial" w:eastAsia="Times New Roman" w:hAnsi="Arial" w:cs="Arial"/>
+                <w:sz w:val="20"/>
+                <w:szCs w:val="20"/>
+                <w:vertAlign w:val="subscript"/>
+              </w:rPr>
+              <w:t>MSY</w:t>
+            </w:r>
+            <w:r>
+              <w:rPr>
+                <w:rFonts w:ascii="Arial" w:eastAsia="Times New Roman" w:hAnsi="Arial" w:cs="Arial"/>
+                <w:sz w:val="20"/>
+                <w:szCs w:val="20"/>
+              </w:rPr>
+              <w:t>)</w:t>
             </w:r>
           </w:p>
         </w:tc>
@@ -2459,7 +2539,6 @@
                 <w:szCs w:val="20"/>
               </w:rPr>
             </w:pPr>
-            <w:proofErr w:type="spellStart"/>
             <w:r>
               <w:rPr>
                 <w:rFonts w:ascii="Arial" w:eastAsia="Times New Roman" w:hAnsi="Arial" w:cs="Arial"/>
@@ -2468,7 +2547,6 @@
               </w:rPr>
               <w:t>Abun</w:t>
             </w:r>
-            <w:proofErr w:type="spellEnd"/>
           </w:p>
         </w:tc>
         <w:tc>
@@ -2500,25 +2578,7 @@
                 <w:sz w:val="20"/>
                 <w:szCs w:val="20"/>
               </w:rPr>
-              <w:t xml:space="preserve">Current stock abundance (absolute, for example in </w:t>
-            </w:r>
-            <w:proofErr w:type="spellStart"/>
-            <w:r>
-              <w:rPr>
-                <w:rFonts w:ascii="Arial" w:eastAsia="Times New Roman" w:hAnsi="Arial" w:cs="Arial"/>
-                <w:sz w:val="20"/>
-                <w:szCs w:val="20"/>
-              </w:rPr>
-              <w:t>tonnes</w:t>
-            </w:r>
-            <w:proofErr w:type="spellEnd"/>
-            <w:r>
-              <w:rPr>
-                <w:rFonts w:ascii="Arial" w:eastAsia="Times New Roman" w:hAnsi="Arial" w:cs="Arial"/>
-                <w:sz w:val="20"/>
-                <w:szCs w:val="20"/>
-              </w:rPr>
-              <w:t>)</w:t>
+              <w:t>Current stock abundance (absolute, for example in tonnes)</w:t>
             </w:r>
           </w:p>
         </w:tc>
@@ -2592,7 +2652,6 @@
                 <w:szCs w:val="20"/>
               </w:rPr>
             </w:pPr>
-            <w:proofErr w:type="spellStart"/>
             <w:r>
               <w:rPr>
                 <w:rFonts w:ascii="Arial" w:eastAsia="Times New Roman" w:hAnsi="Arial" w:cs="Arial"/>
@@ -2601,7 +2660,6 @@
               </w:rPr>
               <w:t>CV_Cat</w:t>
             </w:r>
-            <w:proofErr w:type="spellEnd"/>
           </w:p>
         </w:tc>
         <w:tc>
@@ -2633,7 +2691,15 @@
                 <w:sz w:val="20"/>
                 <w:szCs w:val="20"/>
               </w:rPr>
-              <w:t>Imprecision in historical annual catches</w:t>
+              <w:t>Imprecision in</w:t>
+            </w:r>
+            <w:r>
+              <w:rPr>
+                <w:rFonts w:ascii="Arial" w:eastAsia="Times New Roman" w:hAnsi="Arial" w:cs="Arial"/>
+                <w:sz w:val="20"/>
+                <w:szCs w:val="20"/>
+              </w:rPr>
+              <w:t xml:space="preserve"> annual catches</w:t>
             </w:r>
           </w:p>
         </w:tc>
@@ -2665,7 +2731,6 @@
                 <w:szCs w:val="20"/>
               </w:rPr>
             </w:pPr>
-            <w:proofErr w:type="spellStart"/>
             <w:r>
               <w:rPr>
                 <w:rFonts w:ascii="Arial" w:eastAsia="Times New Roman" w:hAnsi="Arial" w:cs="Arial"/>
@@ -2674,7 +2739,6 @@
               </w:rPr>
               <w:t>CV_Dt</w:t>
             </w:r>
-            <w:proofErr w:type="spellEnd"/>
           </w:p>
         </w:tc>
         <w:tc>
@@ -2738,7 +2802,6 @@
                 <w:szCs w:val="20"/>
               </w:rPr>
             </w:pPr>
-            <w:proofErr w:type="spellStart"/>
             <w:r>
               <w:rPr>
                 <w:rFonts w:ascii="Arial" w:eastAsia="Times New Roman" w:hAnsi="Arial" w:cs="Arial"/>
@@ -2747,7 +2810,6 @@
               </w:rPr>
               <w:t>CV_AvC</w:t>
             </w:r>
-            <w:proofErr w:type="spellEnd"/>
           </w:p>
         </w:tc>
         <w:tc>
@@ -2810,7 +2872,6 @@
                 <w:szCs w:val="20"/>
               </w:rPr>
             </w:pPr>
-            <w:proofErr w:type="spellStart"/>
             <w:r>
               <w:rPr>
                 <w:rFonts w:ascii="Arial" w:eastAsia="Times New Roman" w:hAnsi="Arial" w:cs="Arial"/>
@@ -2819,7 +2880,6 @@
               </w:rPr>
               <w:t>CV_Ind</w:t>
             </w:r>
-            <w:proofErr w:type="spellEnd"/>
           </w:p>
         </w:tc>
         <w:tc>
@@ -2881,7 +2941,6 @@
                 <w:szCs w:val="20"/>
               </w:rPr>
             </w:pPr>
-            <w:proofErr w:type="spellStart"/>
             <w:r>
               <w:rPr>
                 <w:rFonts w:ascii="Arial" w:eastAsia="Times New Roman" w:hAnsi="Arial" w:cs="Arial"/>
@@ -2890,7 +2949,6 @@
               </w:rPr>
               <w:t>CV_Mort</w:t>
             </w:r>
-            <w:proofErr w:type="spellEnd"/>
           </w:p>
         </w:tc>
         <w:tc>
@@ -2923,16 +2981,14 @@
               </w:rPr>
               <w:t xml:space="preserve">Imprecision in </w:t>
             </w:r>
-            <w:proofErr w:type="spellStart"/>
-            <w:r>
-              <w:rPr>
-                <w:rFonts w:ascii="Arial" w:eastAsia="Times New Roman" w:hAnsi="Arial" w:cs="Arial"/>
-                <w:sz w:val="20"/>
-                <w:szCs w:val="20"/>
-              </w:rPr>
-              <w:t>instananeous</w:t>
-            </w:r>
-            <w:proofErr w:type="spellEnd"/>
+            <w:r>
+              <w:rPr>
+                <w:rFonts w:ascii="Arial" w:eastAsia="Times New Roman" w:hAnsi="Arial" w:cs="Arial"/>
+                <w:sz w:val="20"/>
+                <w:szCs w:val="20"/>
+              </w:rPr>
+              <w:t>instantaneous</w:t>
+            </w:r>
             <w:r>
               <w:rPr>
                 <w:rFonts w:ascii="Arial" w:eastAsia="Times New Roman" w:hAnsi="Arial" w:cs="Arial"/>
@@ -2971,7 +3027,6 @@
                 <w:szCs w:val="20"/>
               </w:rPr>
             </w:pPr>
-            <w:proofErr w:type="spellStart"/>
             <w:r>
               <w:rPr>
                 <w:rFonts w:ascii="Arial" w:eastAsia="Times New Roman" w:hAnsi="Arial" w:cs="Arial"/>
@@ -2980,7 +3035,6 @@
               </w:rPr>
               <w:t>CV_Rec</w:t>
             </w:r>
-            <w:proofErr w:type="spellEnd"/>
           </w:p>
         </w:tc>
         <w:tc>
@@ -3014,16 +3068,14 @@
               </w:rPr>
               <w:t xml:space="preserve">Imprecision in historical </w:t>
             </w:r>
-            <w:proofErr w:type="spellStart"/>
-            <w:r>
-              <w:rPr>
-                <w:rFonts w:ascii="Arial" w:eastAsia="Times New Roman" w:hAnsi="Arial" w:cs="Arial"/>
-                <w:sz w:val="20"/>
-                <w:szCs w:val="20"/>
-              </w:rPr>
-              <w:t>recrutiment</w:t>
-            </w:r>
-            <w:proofErr w:type="spellEnd"/>
+            <w:r>
+              <w:rPr>
+                <w:rFonts w:ascii="Arial" w:eastAsia="Times New Roman" w:hAnsi="Arial" w:cs="Arial"/>
+                <w:sz w:val="20"/>
+                <w:szCs w:val="20"/>
+              </w:rPr>
+              <w:t>recruitment</w:t>
+            </w:r>
             <w:r>
               <w:rPr>
                 <w:rFonts w:ascii="Arial" w:eastAsia="Times New Roman" w:hAnsi="Arial" w:cs="Arial"/>
@@ -3101,7 +3153,24 @@
                 <w:sz w:val="20"/>
                 <w:szCs w:val="20"/>
               </w:rPr>
-              <w:t>Imprecision in the ratio of FMSY to natural mortality rate</w:t>
+              <w:t>Imprecision in the ratio of F</w:t>
+            </w:r>
+            <w:r>
+              <w:rPr>
+                <w:rFonts w:ascii="Arial" w:eastAsia="Times New Roman" w:hAnsi="Arial" w:cs="Arial"/>
+                <w:sz w:val="20"/>
+                <w:szCs w:val="20"/>
+                <w:vertAlign w:val="subscript"/>
+              </w:rPr>
+              <w:t>MSY</w:t>
+            </w:r>
+            <w:r>
+              <w:rPr>
+                <w:rFonts w:ascii="Arial" w:eastAsia="Times New Roman" w:hAnsi="Arial" w:cs="Arial"/>
+                <w:sz w:val="20"/>
+                <w:szCs w:val="20"/>
+              </w:rPr>
+              <w:t xml:space="preserve"> to natural mortality rate</w:t>
             </w:r>
           </w:p>
         </w:tc>
@@ -3203,7 +3272,6 @@
                 <w:szCs w:val="20"/>
               </w:rPr>
             </w:pPr>
-            <w:proofErr w:type="spellStart"/>
             <w:r>
               <w:rPr>
                 <w:rFonts w:ascii="Arial" w:eastAsia="Times New Roman" w:hAnsi="Arial" w:cs="Arial"/>
@@ -3212,7 +3280,6 @@
               </w:rPr>
               <w:t>CV_Cref</w:t>
             </w:r>
-            <w:proofErr w:type="spellEnd"/>
           </w:p>
         </w:tc>
         <w:tc>
@@ -3274,7 +3341,6 @@
                 <w:szCs w:val="20"/>
               </w:rPr>
             </w:pPr>
-            <w:proofErr w:type="spellStart"/>
             <w:r>
               <w:rPr>
                 <w:rFonts w:ascii="Arial" w:eastAsia="Times New Roman" w:hAnsi="Arial" w:cs="Arial"/>
@@ -3283,7 +3349,6 @@
               </w:rPr>
               <w:t>CV_Bref</w:t>
             </w:r>
-            <w:proofErr w:type="spellEnd"/>
           </w:p>
         </w:tc>
         <w:tc>
@@ -3346,7 +3411,6 @@
                 <w:szCs w:val="20"/>
               </w:rPr>
             </w:pPr>
-            <w:proofErr w:type="spellStart"/>
             <w:r>
               <w:rPr>
                 <w:rFonts w:ascii="Arial" w:eastAsia="Times New Roman" w:hAnsi="Arial" w:cs="Arial"/>
@@ -3355,7 +3419,6 @@
               </w:rPr>
               <w:t>CV_Iref</w:t>
             </w:r>
-            <w:proofErr w:type="spellEnd"/>
           </w:p>
         </w:tc>
         <w:tc>
@@ -3419,7 +3482,6 @@
                 <w:szCs w:val="20"/>
               </w:rPr>
             </w:pPr>
-            <w:proofErr w:type="spellStart"/>
             <w:r>
               <w:rPr>
                 <w:rFonts w:ascii="Arial" w:eastAsia="Times New Roman" w:hAnsi="Arial" w:cs="Arial"/>
@@ -3428,7 +3490,6 @@
               </w:rPr>
               <w:t>CV_Dep</w:t>
             </w:r>
-            <w:proofErr w:type="spellEnd"/>
           </w:p>
         </w:tc>
         <w:tc>
@@ -3462,16 +3523,14 @@
               </w:rPr>
               <w:t xml:space="preserve">Imprecision in the </w:t>
             </w:r>
-            <w:proofErr w:type="spellStart"/>
-            <w:r>
-              <w:rPr>
-                <w:rFonts w:ascii="Arial" w:eastAsia="Times New Roman" w:hAnsi="Arial" w:cs="Arial"/>
-                <w:sz w:val="20"/>
-                <w:szCs w:val="20"/>
-              </w:rPr>
-              <w:t>estiamte</w:t>
-            </w:r>
-            <w:proofErr w:type="spellEnd"/>
+            <w:r>
+              <w:rPr>
+                <w:rFonts w:ascii="Arial" w:eastAsia="Times New Roman" w:hAnsi="Arial" w:cs="Arial"/>
+                <w:sz w:val="20"/>
+                <w:szCs w:val="20"/>
+              </w:rPr>
+              <w:t>estimate</w:t>
+            </w:r>
             <w:r>
               <w:rPr>
                 <w:rFonts w:ascii="Arial" w:eastAsia="Times New Roman" w:hAnsi="Arial" w:cs="Arial"/>
@@ -3510,7 +3569,6 @@
                 <w:szCs w:val="20"/>
               </w:rPr>
             </w:pPr>
-            <w:proofErr w:type="spellStart"/>
             <w:r>
               <w:rPr>
                 <w:rFonts w:ascii="Arial" w:eastAsia="Times New Roman" w:hAnsi="Arial" w:cs="Arial"/>
@@ -3520,7 +3578,6 @@
               <w:lastRenderedPageBreak/>
               <w:t>CV_Abun</w:t>
             </w:r>
-            <w:proofErr w:type="spellEnd"/>
           </w:p>
         </w:tc>
         <w:tc>
@@ -3584,7 +3641,6 @@
                 <w:szCs w:val="20"/>
               </w:rPr>
             </w:pPr>
-            <w:proofErr w:type="spellStart"/>
             <w:r>
               <w:rPr>
                 <w:rFonts w:ascii="Arial" w:eastAsia="Times New Roman" w:hAnsi="Arial" w:cs="Arial"/>
@@ -3593,7 +3649,6 @@
               </w:rPr>
               <w:t>CV_vbK</w:t>
             </w:r>
-            <w:proofErr w:type="spellEnd"/>
           </w:p>
         </w:tc>
         <w:tc>
@@ -3673,7 +3728,6 @@
                 <w:szCs w:val="20"/>
               </w:rPr>
             </w:pPr>
-            <w:proofErr w:type="spellStart"/>
             <w:r>
               <w:rPr>
                 <w:rFonts w:ascii="Arial" w:eastAsia="Times New Roman" w:hAnsi="Arial" w:cs="Arial"/>
@@ -3682,7 +3736,6 @@
               </w:rPr>
               <w:t>CV_vbLinf</w:t>
             </w:r>
-            <w:proofErr w:type="spellEnd"/>
           </w:p>
         </w:tc>
         <w:tc>
@@ -3980,7 +4033,23 @@
                 <w:sz w:val="20"/>
                 <w:szCs w:val="20"/>
               </w:rPr>
-              <w:t>Imprecision in the  Length at first capture</w:t>
+              <w:t xml:space="preserve">Imprecision in the  Length at </w:t>
+            </w:r>
+            <w:r>
+              <w:rPr>
+                <w:rFonts w:ascii="Arial" w:eastAsia="Times New Roman" w:hAnsi="Arial" w:cs="Arial"/>
+                <w:sz w:val="20"/>
+                <w:szCs w:val="20"/>
+              </w:rPr>
+              <w:t xml:space="preserve">50% </w:t>
+            </w:r>
+            <w:r>
+              <w:rPr>
+                <w:rFonts w:ascii="Arial" w:eastAsia="Times New Roman" w:hAnsi="Arial" w:cs="Arial"/>
+                <w:sz w:val="20"/>
+                <w:szCs w:val="20"/>
+              </w:rPr>
+              <w:t>first capture</w:t>
             </w:r>
           </w:p>
         </w:tc>
@@ -4051,7 +4120,33 @@
                 <w:sz w:val="20"/>
                 <w:szCs w:val="20"/>
               </w:rPr>
-              <w:t>Imprecision in the  Length at full selection</w:t>
+              <w:t>Imprecision in the  Length at full</w:t>
+            </w:r>
+            <w:r>
+              <w:rPr>
+                <w:rFonts w:ascii="Arial" w:eastAsia="Times New Roman" w:hAnsi="Arial" w:cs="Arial"/>
+                <w:sz w:val="20"/>
+                <w:szCs w:val="20"/>
+              </w:rPr>
+              <w:t xml:space="preserve"> (100%</w:t>
+            </w:r>
+            <w:bookmarkStart w:id="0" w:name="_GoBack"/>
+            <w:bookmarkEnd w:id="0"/>
+            <w:r>
+              <w:rPr>
+                <w:rFonts w:ascii="Arial" w:eastAsia="Times New Roman" w:hAnsi="Arial" w:cs="Arial"/>
+                <w:sz w:val="20"/>
+                <w:szCs w:val="20"/>
+              </w:rPr>
+              <w:t>)</w:t>
+            </w:r>
+            <w:r>
+              <w:rPr>
+                <w:rFonts w:ascii="Arial" w:eastAsia="Times New Roman" w:hAnsi="Arial" w:cs="Arial"/>
+                <w:sz w:val="20"/>
+                <w:szCs w:val="20"/>
+              </w:rPr>
+              <w:t xml:space="preserve"> selection</w:t>
             </w:r>
           </w:p>
         </w:tc>
@@ -4082,7 +4177,6 @@
                 <w:szCs w:val="20"/>
               </w:rPr>
             </w:pPr>
-            <w:proofErr w:type="spellStart"/>
             <w:r>
               <w:rPr>
                 <w:rFonts w:ascii="Arial" w:eastAsia="Times New Roman" w:hAnsi="Arial" w:cs="Arial"/>
@@ -4091,7 +4185,6 @@
               </w:rPr>
               <w:t>CV_wla</w:t>
             </w:r>
-            <w:proofErr w:type="spellEnd"/>
           </w:p>
         </w:tc>
         <w:tc>
@@ -4154,7 +4247,6 @@
                 <w:szCs w:val="20"/>
               </w:rPr>
             </w:pPr>
-            <w:proofErr w:type="spellStart"/>
             <w:r>
               <w:rPr>
                 <w:rFonts w:ascii="Arial" w:eastAsia="Times New Roman" w:hAnsi="Arial" w:cs="Arial"/>
@@ -4163,7 +4255,6 @@
               </w:rPr>
               <w:t>CV_wlb</w:t>
             </w:r>
-            <w:proofErr w:type="spellEnd"/>
           </w:p>
         </w:tc>
         <w:tc>
@@ -4227,7 +4318,6 @@
                 <w:szCs w:val="20"/>
               </w:rPr>
             </w:pPr>
-            <w:proofErr w:type="spellStart"/>
             <w:r>
               <w:rPr>
                 <w:rFonts w:ascii="Arial" w:eastAsia="Times New Roman" w:hAnsi="Arial" w:cs="Arial"/>
@@ -4236,7 +4326,6 @@
               </w:rPr>
               <w:t>CV_steep</w:t>
             </w:r>
-            <w:proofErr w:type="spellEnd"/>
           </w:p>
         </w:tc>
         <w:tc>
@@ -4300,7 +4389,6 @@
                 <w:szCs w:val="20"/>
               </w:rPr>
             </w:pPr>
-            <w:proofErr w:type="spellStart"/>
             <w:r>
               <w:rPr>
                 <w:rFonts w:ascii="Arial" w:eastAsia="Times New Roman" w:hAnsi="Arial" w:cs="Arial"/>
@@ -4309,7 +4397,6 @@
               </w:rPr>
               <w:t>sigmaL</w:t>
             </w:r>
-            <w:proofErr w:type="spellEnd"/>
           </w:p>
         </w:tc>
         <w:tc>
@@ -4335,23 +4422,13 @@
                 <w:szCs w:val="20"/>
               </w:rPr>
             </w:pPr>
-            <w:proofErr w:type="spellStart"/>
-            <w:r>
-              <w:rPr>
-                <w:rFonts w:ascii="Arial" w:eastAsia="Times New Roman" w:hAnsi="Arial" w:cs="Arial"/>
-                <w:sz w:val="20"/>
-                <w:szCs w:val="20"/>
-              </w:rPr>
-              <w:t>Imprevision</w:t>
-            </w:r>
-            <w:proofErr w:type="spellEnd"/>
-            <w:r>
-              <w:rPr>
-                <w:rFonts w:ascii="Arial" w:eastAsia="Times New Roman" w:hAnsi="Arial" w:cs="Arial"/>
-                <w:sz w:val="20"/>
-                <w:szCs w:val="20"/>
-              </w:rPr>
-              <w:t xml:space="preserve"> in length composition data</w:t>
+            <w:r>
+              <w:rPr>
+                <w:rFonts w:ascii="Arial" w:eastAsia="Times New Roman" w:hAnsi="Arial" w:cs="Arial"/>
+                <w:sz w:val="20"/>
+                <w:szCs w:val="20"/>
+              </w:rPr>
+              <w:t>Imprevision in length composition data</w:t>
             </w:r>
           </w:p>
         </w:tc>
@@ -4532,25 +4609,7 @@
                 <w:sz w:val="20"/>
                 <w:szCs w:val="20"/>
               </w:rPr>
-              <w:t xml:space="preserve">Units (e.g. </w:t>
-            </w:r>
-            <w:proofErr w:type="spellStart"/>
-            <w:r>
-              <w:rPr>
-                <w:rFonts w:ascii="Arial" w:eastAsia="Times New Roman" w:hAnsi="Arial" w:cs="Arial"/>
-                <w:sz w:val="20"/>
-                <w:szCs w:val="20"/>
-              </w:rPr>
-              <w:t>tonnes</w:t>
-            </w:r>
-            <w:proofErr w:type="spellEnd"/>
-            <w:r>
-              <w:rPr>
-                <w:rFonts w:ascii="Arial" w:eastAsia="Times New Roman" w:hAnsi="Arial" w:cs="Arial"/>
-                <w:sz w:val="20"/>
-                <w:szCs w:val="20"/>
-              </w:rPr>
-              <w:t>)</w:t>
+              <w:t>Units (e.g. tonnes)</w:t>
             </w:r>
           </w:p>
         </w:tc>
@@ -4653,7 +4712,6 @@
                 <w:szCs w:val="20"/>
               </w:rPr>
             </w:pPr>
-            <w:proofErr w:type="spellStart"/>
             <w:r>
               <w:rPr>
                 <w:rFonts w:ascii="Arial" w:eastAsia="Times New Roman" w:hAnsi="Arial" w:cs="Arial"/>
@@ -4662,7 +4720,6 @@
               </w:rPr>
               <w:t>Ref_type</w:t>
             </w:r>
-            <w:proofErr w:type="spellEnd"/>
           </w:p>
         </w:tc>
         <w:tc>
@@ -4725,7 +4782,6 @@
                 <w:szCs w:val="20"/>
               </w:rPr>
             </w:pPr>
-            <w:proofErr w:type="spellStart"/>
             <w:r>
               <w:rPr>
                 <w:rFonts w:ascii="Arial" w:eastAsia="Times New Roman" w:hAnsi="Arial" w:cs="Arial"/>
@@ -4734,7 +4790,6 @@
               </w:rPr>
               <w:t>LHYear</w:t>
             </w:r>
-            <w:proofErr w:type="spellEnd"/>
           </w:p>
         </w:tc>
         <w:tc>
@@ -4797,7 +4852,6 @@
                 <w:szCs w:val="20"/>
               </w:rPr>
             </w:pPr>
-            <w:proofErr w:type="spellStart"/>
             <w:r>
               <w:rPr>
                 <w:rFonts w:ascii="Arial" w:eastAsia="Times New Roman" w:hAnsi="Arial" w:cs="Arial"/>
@@ -4806,7 +4860,6 @@
               </w:rPr>
               <w:t>MPrec</w:t>
             </w:r>
-            <w:proofErr w:type="spellEnd"/>
           </w:p>
         </w:tc>
         <w:tc>
@@ -4838,25 +4891,7 @@
                 <w:sz w:val="20"/>
                 <w:szCs w:val="20"/>
               </w:rPr>
-              <w:t xml:space="preserve">A previous recommendation of a management procedure (e.g. a catch limit in </w:t>
-            </w:r>
-            <w:proofErr w:type="spellStart"/>
-            <w:r>
-              <w:rPr>
-                <w:rFonts w:ascii="Arial" w:eastAsia="Times New Roman" w:hAnsi="Arial" w:cs="Arial"/>
-                <w:sz w:val="20"/>
-                <w:szCs w:val="20"/>
-              </w:rPr>
-              <w:t>tonnes</w:t>
-            </w:r>
-            <w:proofErr w:type="spellEnd"/>
-            <w:r>
-              <w:rPr>
-                <w:rFonts w:ascii="Arial" w:eastAsia="Times New Roman" w:hAnsi="Arial" w:cs="Arial"/>
-                <w:sz w:val="20"/>
-                <w:szCs w:val="20"/>
-              </w:rPr>
-              <w:t xml:space="preserve">). </w:t>
+              <w:t xml:space="preserve">A previous recommendation of a management procedure (e.g. a catch limit in tonnes). </w:t>
             </w:r>
           </w:p>
         </w:tc>

</xml_diff>